<commit_message>
changes on my local
</commit_message>
<xml_diff>
--- a/docu/SEMINAR.docx
+++ b/docu/SEMINAR.docx
@@ -47,15 +47,7 @@
         <w:t>Philosophy and history of science with computational means</w:t>
       </w:r>
       <w:r>
-        <w:t xml:space="preserve">, Prof. </w:t>
-      </w:r>
-      <w:proofErr w:type="spellStart"/>
-      <w:r>
-        <w:t>Dr.</w:t>
-      </w:r>
-      <w:proofErr w:type="spellEnd"/>
-      <w:r>
-        <w:t xml:space="preserve"> Gerd Graßhoff</w:t>
+        <w:t>, Prof. Dr. Gerd Graßhoff</w:t>
       </w:r>
     </w:p>
     <w:p>
@@ -217,19 +209,7 @@
         </w:numPr>
       </w:pPr>
       <w:r>
-        <w:t xml:space="preserve">Arena of science: Understand your teaching directory as the public arena of scientific discourse. All your contributions are shown to others. All peers of this arena (all who have access) can view, respond and reuse your contributions. The teaching directory is our WORLD OF SCIENCE for the </w:t>
-      </w:r>
-      <w:r>
-        <w:t>time</w:t>
-      </w:r>
-      <w:r>
-        <w:t xml:space="preserve"> of this course</w:t>
-      </w:r>
-      <w:r>
-        <w:t>/seminar</w:t>
-      </w:r>
-      <w:r>
-        <w:t xml:space="preserve">. </w:t>
+        <w:t xml:space="preserve">Arena of science: Understand your teaching directory as the public arena of scientific discourse. All your contributions are shown to others. All peers of this arena (all who have access) can view, respond and reuse your contributions. The teaching directory is our WORLD OF SCIENCE for the time of this course/seminar. </w:t>
       </w:r>
     </w:p>
     <w:p>
@@ -356,8 +336,6 @@
         </w:rPr>
         <w:t>Projekttitel</w:t>
       </w:r>
-      <w:bookmarkStart w:id="0" w:name="_GoBack"/>
-      <w:bookmarkEnd w:id="0"/>
     </w:p>
     <w:p>
       <w:pPr>
@@ -465,27 +443,15 @@
           <w:ilvl w:val="3"/>
           <w:numId w:val="2"/>
         </w:numPr>
-        <w:rPr>
-          <w:highlight w:val="red"/>
-        </w:rPr>
-      </w:pPr>
-      <w:r>
-        <w:rPr>
-          <w:highlight w:val="red"/>
-        </w:rPr>
+      </w:pPr>
+      <w:r>
         <w:lastRenderedPageBreak/>
         <w:t xml:space="preserve">Install </w:t>
       </w:r>
       <w:r>
-        <w:rPr>
-          <w:highlight w:val="red"/>
-        </w:rPr>
         <w:t>GitHub</w:t>
       </w:r>
       <w:r>
-        <w:rPr>
-          <w:highlight w:val="red"/>
-        </w:rPr>
         <w:t xml:space="preserve"> desktop</w:t>
       </w:r>
     </w:p>
@@ -497,81 +463,15 @@
           <w:numId w:val="2"/>
         </w:numPr>
         <w:rPr>
-          <w:highlight w:val="red"/>
           <w:lang w:val="de-DE"/>
         </w:rPr>
       </w:pPr>
-      <w:r>
-        <w:rPr>
-          <w:highlight w:val="red"/>
-        </w:rPr>
-        <w:fldChar w:fldCharType="begin"/>
-      </w:r>
-      <w:r>
-        <w:rPr>
-          <w:highlight w:val="red"/>
-        </w:rPr>
-        <w:instrText xml:space="preserve"> HYPERLINK "https://desktop.github.com/" </w:instrText>
-      </w:r>
-      <w:r>
-        <w:rPr>
-          <w:highlight w:val="red"/>
-        </w:rPr>
-        <w:fldChar w:fldCharType="separate"/>
-      </w:r>
-      <w:r>
-        <w:rPr>
-          <w:rStyle w:val="Hyperlink"/>
-          <w:highlight w:val="red"/>
-        </w:rPr>
-        <w:t>https://desktop.github.com/</w:t>
-      </w:r>
-      <w:r>
-        <w:rPr>
-          <w:highlight w:val="red"/>
-        </w:rPr>
-        <w:fldChar w:fldCharType="end"/>
-      </w:r>
-    </w:p>
-    <w:p>
-      <w:pPr>
-        <w:pStyle w:val="Listenabsatz"/>
-        <w:numPr>
-          <w:ilvl w:val="4"/>
-          <w:numId w:val="2"/>
-        </w:numPr>
-        <w:rPr>
-          <w:highlight w:val="red"/>
-          <w:lang w:val="de-DE"/>
-        </w:rPr>
-      </w:pPr>
-      <w:r>
-        <w:rPr>
-          <w:highlight w:val="red"/>
-        </w:rPr>
-        <w:t xml:space="preserve">Tutorial: </w:t>
-      </w:r>
       <w:hyperlink r:id="rId5" w:history="1">
         <w:r>
           <w:rPr>
             <w:rStyle w:val="Hyperlink"/>
-            <w:highlight w:val="red"/>
           </w:rPr>
-          <w:t>https://idratherbewriting.com/learnapidoc/pubapis_github_d</w:t>
-        </w:r>
-        <w:r>
-          <w:rPr>
-            <w:rStyle w:val="Hyperlink"/>
-            <w:highlight w:val="red"/>
-          </w:rPr>
-          <w:t>e</w:t>
-        </w:r>
-        <w:r>
-          <w:rPr>
-            <w:rStyle w:val="Hyperlink"/>
-            <w:highlight w:val="red"/>
-          </w:rPr>
-          <w:t>sktop_client.html</w:t>
+          <w:t>https://desktop.github.com/</w:t>
         </w:r>
       </w:hyperlink>
     </w:p>
@@ -579,104 +479,91 @@
       <w:pPr>
         <w:pStyle w:val="Listenabsatz"/>
         <w:numPr>
-          <w:ilvl w:val="3"/>
-          <w:numId w:val="1"/>
-        </w:numPr>
-        <w:rPr>
-          <w:highlight w:val="red"/>
-        </w:rPr>
-      </w:pPr>
-      <w:r>
-        <w:rPr>
-          <w:highlight w:val="red"/>
-        </w:rPr>
-        <w:t>Git</w:t>
-      </w:r>
-      <w:r>
-        <w:rPr>
-          <w:highlight w:val="red"/>
-        </w:rPr>
-        <w:t>H</w:t>
-      </w:r>
-      <w:r>
-        <w:rPr>
-          <w:highlight w:val="red"/>
-        </w:rPr>
-        <w:t xml:space="preserve">ub: </w:t>
-      </w:r>
-    </w:p>
-    <w:p>
-      <w:pPr>
-        <w:pStyle w:val="Listenabsatz"/>
-        <w:numPr>
           <w:ilvl w:val="4"/>
-          <w:numId w:val="1"/>
-        </w:numPr>
-        <w:rPr>
-          <w:highlight w:val="red"/>
-        </w:rPr>
-      </w:pPr>
-      <w:r>
-        <w:rPr>
-          <w:highlight w:val="red"/>
-        </w:rPr>
-        <w:t xml:space="preserve">A teaching directory for this course is mirrored in a PUBLIC </w:t>
-      </w:r>
-      <w:r>
-        <w:rPr>
-          <w:highlight w:val="red"/>
-        </w:rPr>
-        <w:t>GitHub</w:t>
-      </w:r>
-      <w:r>
-        <w:rPr>
-          <w:highlight w:val="red"/>
-        </w:rPr>
-        <w:t xml:space="preserve"> directory. </w:t>
-      </w:r>
-      <w:r>
-        <w:rPr>
-          <w:color w:val="FF0000"/>
-          <w:highlight w:val="red"/>
-        </w:rPr>
-        <w:t>Please note and agree</w:t>
-      </w:r>
-      <w:r>
-        <w:rPr>
-          <w:color w:val="FF0000"/>
-          <w:highlight w:val="red"/>
-        </w:rPr>
-        <w:t xml:space="preserve"> </w:t>
-      </w:r>
-      <w:r>
-        <w:rPr>
-          <w:highlight w:val="red"/>
-        </w:rPr>
-        <w:t xml:space="preserve">that all </w:t>
-      </w:r>
-      <w:r>
-        <w:rPr>
-          <w:highlight w:val="red"/>
-        </w:rPr>
-        <w:t>files in this directory are openly visible.</w:t>
-      </w:r>
-    </w:p>
-    <w:p>
-      <w:pPr>
-        <w:pStyle w:val="Listenabsatz"/>
-        <w:numPr>
-          <w:ilvl w:val="4"/>
-          <w:numId w:val="1"/>
-        </w:numPr>
-        <w:rPr>
-          <w:highlight w:val="red"/>
-        </w:rPr>
-      </w:pPr>
+          <w:numId w:val="2"/>
+        </w:numPr>
+        <w:rPr>
+          <w:lang w:val="de-DE"/>
+        </w:rPr>
+      </w:pPr>
+      <w:r>
+        <w:t xml:space="preserve">Tutorial: </w:t>
+      </w:r>
       <w:hyperlink r:id="rId6" w:history="1">
         <w:r>
           <w:rPr>
             <w:rStyle w:val="Hyperlink"/>
-            <w:highlight w:val="red"/>
+          </w:rPr>
+          <w:t>https://idratherbewriting.com/learnapidoc/pubapis_github_desktop_client.html</w:t>
+        </w:r>
+      </w:hyperlink>
+    </w:p>
+    <w:p>
+      <w:pPr>
+        <w:pStyle w:val="Listenabsatz"/>
+        <w:numPr>
+          <w:ilvl w:val="3"/>
+          <w:numId w:val="1"/>
+        </w:numPr>
+      </w:pPr>
+      <w:r>
+        <w:t>Git</w:t>
+      </w:r>
+      <w:r>
+        <w:t>H</w:t>
+      </w:r>
+      <w:r>
+        <w:t xml:space="preserve">ub: </w:t>
+      </w:r>
+    </w:p>
+    <w:p>
+      <w:pPr>
+        <w:pStyle w:val="Listenabsatz"/>
+        <w:numPr>
+          <w:ilvl w:val="4"/>
+          <w:numId w:val="1"/>
+        </w:numPr>
+      </w:pPr>
+      <w:r>
+        <w:t xml:space="preserve">A teaching directory for this course is mirrored in a PUBLIC </w:t>
+      </w:r>
+      <w:r>
+        <w:t>GitHub</w:t>
+      </w:r>
+      <w:r>
+        <w:t xml:space="preserve"> directory. </w:t>
+      </w:r>
+      <w:r>
+        <w:rPr>
+          <w:color w:val="FF0000"/>
+        </w:rPr>
+        <w:t>Please note and agree</w:t>
+      </w:r>
+      <w:r>
+        <w:rPr>
+          <w:color w:val="FF0000"/>
+        </w:rPr>
+        <w:t xml:space="preserve"> </w:t>
+      </w:r>
+      <w:r>
+        <w:t xml:space="preserve">that all </w:t>
+      </w:r>
+      <w:r>
+        <w:t>files in this directory are openly visible.</w:t>
+      </w:r>
+    </w:p>
+    <w:p>
+      <w:pPr>
+        <w:pStyle w:val="Listenabsatz"/>
+        <w:numPr>
+          <w:ilvl w:val="4"/>
+          <w:numId w:val="1"/>
+        </w:numPr>
+      </w:pPr>
+      <w:hyperlink r:id="rId7" w:history="1">
+        <w:r>
+          <w:rPr>
+            <w:rStyle w:val="Hyperlink"/>
           </w:rPr>
           <w:t>https://github.com/grasshoff/philhistcomp.git</w:t>
         </w:r>
@@ -689,14 +576,8 @@
           <w:ilvl w:val="3"/>
           <w:numId w:val="1"/>
         </w:numPr>
-        <w:rPr>
-          <w:highlight w:val="red"/>
-        </w:rPr>
-      </w:pPr>
-      <w:r>
-        <w:rPr>
-          <w:highlight w:val="red"/>
-        </w:rPr>
+      </w:pPr>
+      <w:r>
         <w:t>Anaconda installation python 3.7</w:t>
       </w:r>
     </w:p>
@@ -707,41 +588,15 @@
           <w:ilvl w:val="4"/>
           <w:numId w:val="1"/>
         </w:numPr>
-        <w:rPr>
-          <w:highlight w:val="red"/>
-        </w:rPr>
-      </w:pPr>
-      <w:r>
-        <w:rPr>
-          <w:highlight w:val="red"/>
-        </w:rPr>
-        <w:fldChar w:fldCharType="begin"/>
-      </w:r>
-      <w:r>
-        <w:rPr>
-          <w:highlight w:val="red"/>
-        </w:rPr>
-        <w:instrText xml:space="preserve"> HYPERLINK "https://www.anaconda.com/distribution/" </w:instrText>
-      </w:r>
-      <w:r>
-        <w:rPr>
-          <w:highlight w:val="red"/>
-        </w:rPr>
-        <w:fldChar w:fldCharType="separate"/>
-      </w:r>
-      <w:r>
-        <w:rPr>
-          <w:rStyle w:val="Hyperlink"/>
-          <w:highlight w:val="red"/>
-        </w:rPr>
-        <w:t>https://www.anaconda.com/distribution/</w:t>
-      </w:r>
-      <w:r>
-        <w:rPr>
-          <w:highlight w:val="red"/>
-        </w:rPr>
-        <w:fldChar w:fldCharType="end"/>
-      </w:r>
+      </w:pPr>
+      <w:hyperlink r:id="rId8" w:history="1">
+        <w:r>
+          <w:rPr>
+            <w:rStyle w:val="Hyperlink"/>
+          </w:rPr>
+          <w:t>https://www.anaconda.com/distribution/</w:t>
+        </w:r>
+      </w:hyperlink>
     </w:p>
     <w:p>
       <w:pPr>
@@ -750,38 +605,20 @@
           <w:ilvl w:val="4"/>
           <w:numId w:val="1"/>
         </w:numPr>
-        <w:rPr>
-          <w:highlight w:val="red"/>
-        </w:rPr>
-      </w:pPr>
-      <w:r>
-        <w:rPr>
-          <w:highlight w:val="red"/>
-        </w:rPr>
+      </w:pPr>
+      <w:r>
         <w:t xml:space="preserve">Change to </w:t>
       </w:r>
       <w:r>
-        <w:rPr>
-          <w:highlight w:val="red"/>
-        </w:rPr>
         <w:t xml:space="preserve">your </w:t>
       </w:r>
       <w:r>
-        <w:rPr>
-          <w:highlight w:val="red"/>
-        </w:rPr>
         <w:t>teaching</w:t>
       </w:r>
       <w:r>
-        <w:rPr>
-          <w:highlight w:val="red"/>
-        </w:rPr>
         <w:t xml:space="preserve"> directory</w:t>
       </w:r>
       <w:r>
-        <w:rPr>
-          <w:highlight w:val="red"/>
-        </w:rPr>
         <w:t xml:space="preserve"> and invoke</w:t>
       </w:r>
     </w:p>
@@ -792,28 +629,16 @@
           <w:ilvl w:val="5"/>
           <w:numId w:val="1"/>
         </w:numPr>
-        <w:rPr>
-          <w:highlight w:val="red"/>
-        </w:rPr>
-      </w:pPr>
-      <w:r>
-        <w:rPr>
-          <w:highlight w:val="red"/>
-        </w:rPr>
+      </w:pPr>
+      <w:r>
         <w:t>“</w:t>
       </w:r>
       <w:proofErr w:type="spellStart"/>
       <w:r>
-        <w:rPr>
-          <w:highlight w:val="red"/>
-        </w:rPr>
         <w:t>jupyter</w:t>
       </w:r>
       <w:proofErr w:type="spellEnd"/>
       <w:r>
-        <w:rPr>
-          <w:highlight w:val="red"/>
-        </w:rPr>
         <w:t xml:space="preserve"> lab” </w:t>
       </w:r>
     </w:p>
@@ -867,7 +692,7 @@
           <w:numId w:val="1"/>
         </w:numPr>
       </w:pPr>
-      <w:hyperlink r:id="rId7" w:history="1">
+      <w:hyperlink r:id="rId9" w:history="1">
         <w:r>
           <w:rPr>
             <w:rStyle w:val="Hyperlink"/>
@@ -893,7 +718,7 @@
         </w:rPr>
         <w:t xml:space="preserve">Video: </w:t>
       </w:r>
-      <w:hyperlink r:id="rId8" w:history="1">
+      <w:hyperlink r:id="rId10" w:history="1">
         <w:r>
           <w:rPr>
             <w:rStyle w:val="Hyperlink"/>
@@ -920,13 +745,29 @@
         </w:rPr>
         <w:t xml:space="preserve">Github: </w:t>
       </w:r>
-      <w:hyperlink r:id="rId9" w:history="1">
+      <w:hyperlink r:id="rId11" w:history="1">
         <w:r>
           <w:rPr>
             <w:rStyle w:val="Hyperlink"/>
             <w:lang w:val="en-US"/>
           </w:rPr>
-          <w:t>https://github.com/thomashikaru/nycvisualization</w:t>
+          <w:t>https://github.com/tho</w:t>
+        </w:r>
+        <w:bookmarkStart w:id="0" w:name="_GoBack"/>
+        <w:bookmarkEnd w:id="0"/>
+        <w:r>
+          <w:rPr>
+            <w:rStyle w:val="Hyperlink"/>
+            <w:lang w:val="en-US"/>
+          </w:rPr>
+          <w:t>m</w:t>
+        </w:r>
+        <w:r>
+          <w:rPr>
+            <w:rStyle w:val="Hyperlink"/>
+            <w:lang w:val="en-US"/>
+          </w:rPr>
+          <w:t>ashikaru/nycvisualization</w:t>
         </w:r>
       </w:hyperlink>
     </w:p>
@@ -938,14 +779,10 @@
           <w:numId w:val="1"/>
         </w:numPr>
         <w:rPr>
-          <w:highlight w:val="red"/>
           <w:lang w:val="en-US"/>
         </w:rPr>
       </w:pPr>
       <w:r>
-        <w:rPr>
-          <w:highlight w:val="red"/>
-        </w:rPr>
         <w:t>Create a Jupyter notebook and run the code</w:t>
       </w:r>
     </w:p>
@@ -957,14 +794,10 @@
           <w:numId w:val="1"/>
         </w:numPr>
         <w:rPr>
-          <w:highlight w:val="red"/>
           <w:lang w:val="en-US"/>
         </w:rPr>
       </w:pPr>
       <w:r>
-        <w:rPr>
-          <w:highlight w:val="red"/>
-        </w:rPr>
         <w:t>Propose a project</w:t>
       </w:r>
     </w:p>
@@ -975,14 +808,8 @@
           <w:ilvl w:val="3"/>
           <w:numId w:val="1"/>
         </w:numPr>
-        <w:rPr>
-          <w:highlight w:val="red"/>
-        </w:rPr>
-      </w:pPr>
-      <w:r>
-        <w:rPr>
-          <w:highlight w:val="red"/>
-        </w:rPr>
+      </w:pPr>
+      <w:r>
         <w:t>Create a project subdirectory including a readme.md</w:t>
       </w:r>
     </w:p>
@@ -995,6 +822,27 @@
         </w:numPr>
       </w:pPr>
       <w:r>
+        <w:t>Discussion of proposed research projects (8. May 2020)</w:t>
+      </w:r>
+    </w:p>
+    <w:p>
+      <w:pPr>
+        <w:pStyle w:val="Listenabsatz"/>
+        <w:numPr>
+          <w:ilvl w:val="1"/>
+          <w:numId w:val="1"/>
+        </w:numPr>
+      </w:pPr>
+    </w:p>
+    <w:p>
+      <w:pPr>
+        <w:pStyle w:val="Listenabsatz"/>
+        <w:numPr>
+          <w:ilvl w:val="0"/>
+          <w:numId w:val="1"/>
+        </w:numPr>
+      </w:pPr>
+      <w:r>
         <w:t>From research objects to research data</w:t>
       </w:r>
     </w:p>
@@ -1007,19 +855,10 @@
         </w:numPr>
       </w:pPr>
       <w:r>
-        <w:t xml:space="preserve">Presentation of projects: </w:t>
-      </w:r>
-      <w:r>
-        <w:rPr>
-          <w:highlight w:val="red"/>
-        </w:rPr>
-        <w:t xml:space="preserve">Research objects in pandas </w:t>
+        <w:t xml:space="preserve">Presentation of projects: Research objects in pandas </w:t>
       </w:r>
       <w:proofErr w:type="spellStart"/>
       <w:r>
-        <w:rPr>
-          <w:highlight w:val="red"/>
-        </w:rPr>
         <w:t>dataframes</w:t>
       </w:r>
       <w:proofErr w:type="spellEnd"/>
@@ -1031,27 +870,9 @@
           <w:ilvl w:val="2"/>
           <w:numId w:val="1"/>
         </w:numPr>
-        <w:rPr>
-          <w:highlight w:val="red"/>
-        </w:rPr>
-      </w:pPr>
-      <w:r>
-        <w:rPr>
-          <w:highlight w:val="red"/>
-        </w:rPr>
-        <w:t xml:space="preserve">Examples </w:t>
-      </w:r>
-      <w:r>
-        <w:rPr>
-          <w:highlight w:val="red"/>
-        </w:rPr>
-        <w:t xml:space="preserve">created </w:t>
-      </w:r>
-      <w:r>
-        <w:rPr>
-          <w:highlight w:val="red"/>
-        </w:rPr>
-        <w:t>by participants</w:t>
+      </w:pPr>
+      <w:r>
+        <w:t>Examples created by participants</w:t>
       </w:r>
     </w:p>
     <w:p>
@@ -1072,7 +893,10 @@
         <w:t xml:space="preserve">the </w:t>
       </w:r>
       <w:r>
-        <w:t>data acquisition process:</w:t>
+        <w:t>data acquisition process</w:t>
+      </w:r>
+      <w:r>
+        <w:t>:</w:t>
       </w:r>
     </w:p>
     <w:p>
@@ -1288,13 +1112,8 @@
         </w:numPr>
       </w:pPr>
       <w:r>
-        <w:t xml:space="preserve">Empirical </w:t>
-      </w:r>
-      <w:r>
-        <w:t>adequacy</w:t>
-      </w:r>
-      <w:r>
-        <w:t xml:space="preserve"> of models</w:t>
+        <w:lastRenderedPageBreak/>
+        <w:t>Empirical adequacy of models</w:t>
       </w:r>
     </w:p>
     <w:p>
@@ -1318,7 +1137,6 @@
         </w:numPr>
       </w:pPr>
       <w:r>
-        <w:lastRenderedPageBreak/>
         <w:t>Simulation models</w:t>
       </w:r>
     </w:p>

</xml_diff>